<commit_message>
Fix typo in documentation
</commit_message>
<xml_diff>
--- a/docs/LIQUID_installation_operation.docx
+++ b/docs/LIQUID_installation_operation.docx
@@ -11,6 +11,8 @@
           <w:szCs w:val="36"/>
         </w:rPr>
       </w:pPr>
+      <w:bookmarkStart w:id="0" w:name="_GoBack"/>
+      <w:bookmarkEnd w:id="0"/>
       <w:r>
         <w:rPr>
           <w:b/>
@@ -135,23 +137,15 @@
         <w:rPr>
           <w:b/>
         </w:rPr>
-        <w:t>https://github.com/PNN</w:t>
-      </w:r>
-      <w:bookmarkStart w:id="0" w:name="_GoBack"/>
-      <w:bookmarkEnd w:id="0"/>
-      <w:r>
+        <w:t>https://github.com/PNNL-Comp-Mass-Spec/LIQUID</w:t>
+      </w:r>
+    </w:p>
+    <w:p>
+      <w:pPr>
+        <w:jc w:val="center"/>
         <w:rPr>
           <w:b/>
         </w:rPr>
-        <w:t>L-Comp-Mass-Spec/LIQUID</w:t>
-      </w:r>
-    </w:p>
-    <w:p>
-      <w:pPr>
-        <w:jc w:val="center"/>
-        <w:rPr>
-          <w:b/>
-        </w:rPr>
       </w:pPr>
     </w:p>
     <w:p>
@@ -217,16 +211,8 @@
       </w:r>
       <w:proofErr w:type="spellEnd"/>
       <w:r>
-        <w:t xml:space="preserve">, which is part of </w:t>
-      </w:r>
-      <w:proofErr w:type="spellStart"/>
-      <w:r>
-        <w:t>ProteoWizard</w:t>
-      </w:r>
-      <w:r>
-        <w:t>You</w:t>
-      </w:r>
-      <w:proofErr w:type="spellEnd"/>
+        <w:t>, which is part of ProteoWizard</w:t>
+      </w:r>
     </w:p>
     <w:p>
       <w:pPr>
@@ -749,7 +735,7 @@
           </mc:Choice>
           <mc:Fallback>
             <w:pict>
-              <v:shapetype w14:anchorId="1F367B29" id="_x0000_t66" coordsize="21600,21600" o:spt="66" adj="5400,5400" path="m@0,l@0@1,21600@1,21600@2@0@2@0,21600,,10800xe">
+              <v:shapetype w14:anchorId="5BC3605F" id="_x0000_t66" coordsize="21600,21600" o:spt="66" adj="5400,5400" path="m@0,l@0@1,21600@1,21600@2@0@2@0,21600,,10800xe">
                 <v:stroke joinstyle="miter"/>
                 <v:formulas>
                   <v:f eqn="val #0"/>
@@ -928,7 +914,7 @@
           </mc:Choice>
           <mc:Fallback>
             <w:pict>
-              <v:shape w14:anchorId="381AF4B1" id="Left Arrow 12" o:spid="_x0000_s1026" type="#_x0000_t66" style="position:absolute;margin-left:114.5pt;margin-top:113.8pt;width:53.8pt;height:6.85pt;z-index:251658752;visibility:visible;mso-wrap-style:square;mso-wrap-distance-left:9pt;mso-wrap-distance-top:0;mso-wrap-distance-right:9pt;mso-wrap-distance-bottom:0;mso-position-horizontal:absolute;mso-position-horizontal-relative:text;mso-position-vertical:absolute;mso-position-vertical-relative:text;v-text-anchor:middle" o:gfxdata="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" adj="1375" fillcolor="red" strokecolor="black [3213]" strokeweight="1pt"/>
+              <v:shape w14:anchorId="03A32660" id="Left Arrow 12" o:spid="_x0000_s1026" type="#_x0000_t66" style="position:absolute;margin-left:114.5pt;margin-top:113.8pt;width:53.8pt;height:6.85pt;z-index:251658752;visibility:visible;mso-wrap-style:square;mso-wrap-distance-left:9pt;mso-wrap-distance-top:0;mso-wrap-distance-right:9pt;mso-wrap-distance-bottom:0;mso-position-horizontal:absolute;mso-position-horizontal-relative:text;mso-position-vertical:absolute;mso-position-vertical-relative:text;v-text-anchor:middle" o:gfxdata="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" adj="1375" fillcolor="red" strokecolor="black [3213]" strokeweight="1pt"/>
             </w:pict>
           </mc:Fallback>
         </mc:AlternateContent>
@@ -1120,7 +1106,7 @@
           </mc:Choice>
           <mc:Fallback>
             <w:pict>
-              <v:shape w14:anchorId="62CD886E" id="Left Arrow 15" o:spid="_x0000_s1026" type="#_x0000_t66" style="position:absolute;margin-left:161.95pt;margin-top:110.1pt;width:53.8pt;height:6.85pt;z-index:251659776;visibility:visible;mso-wrap-style:square;mso-wrap-distance-left:9pt;mso-wrap-distance-top:0;mso-wrap-distance-right:9pt;mso-wrap-distance-bottom:0;mso-position-horizontal:absolute;mso-position-horizontal-relative:text;mso-position-vertical:absolute;mso-position-vertical-relative:text;v-text-anchor:middle" o:gfxdata="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" adj="1375" fillcolor="red" strokecolor="black [3213]" strokeweight="1pt"/>
+              <v:shape w14:anchorId="1C44C7F7" id="Left Arrow 15" o:spid="_x0000_s1026" type="#_x0000_t66" style="position:absolute;margin-left:161.95pt;margin-top:110.1pt;width:53.8pt;height:6.85pt;z-index:251659776;visibility:visible;mso-wrap-style:square;mso-wrap-distance-left:9pt;mso-wrap-distance-top:0;mso-wrap-distance-right:9pt;mso-wrap-distance-bottom:0;mso-position-horizontal:absolute;mso-position-horizontal-relative:text;mso-position-vertical:absolute;mso-position-vertical-relative:text;v-text-anchor:middle" o:gfxdata="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" adj="1375" fillcolor="red" strokecolor="black [3213]" strokeweight="1pt"/>
             </w:pict>
           </mc:Fallback>
         </mc:AlternateContent>
@@ -1485,7 +1471,7 @@
           </mc:Choice>
           <mc:Fallback>
             <w:pict>
-              <v:oval w14:anchorId="0C030F2A" id="Oval 23" o:spid="_x0000_s1026" style="position:absolute;margin-left:5.2pt;margin-top:122.7pt;width:80.15pt;height:18.55pt;z-index:251662848;visibility:visible;mso-wrap-style:square;mso-width-percent:0;mso-height-percent:0;mso-wrap-distance-left:9pt;mso-wrap-distance-top:0;mso-wrap-distance-right:9pt;mso-wrap-distance-bottom:0;mso-position-horizontal:absolute;mso-position-horizontal-relative:text;mso-position-vertical:absolute;mso-position-vertical-relative:text;mso-width-percent:0;mso-height-percent:0;mso-width-relative:margin;mso-height-relative:margin;v-text-anchor:middle" o:gfxdata="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" filled="f" strokecolor="red" strokeweight="2pt"/>
+              <v:oval w14:anchorId="77D6A1B3" id="Oval 23" o:spid="_x0000_s1026" style="position:absolute;margin-left:5.2pt;margin-top:122.7pt;width:80.15pt;height:18.55pt;z-index:251662848;visibility:visible;mso-wrap-style:square;mso-width-percent:0;mso-height-percent:0;mso-wrap-distance-left:9pt;mso-wrap-distance-top:0;mso-wrap-distance-right:9pt;mso-wrap-distance-bottom:0;mso-position-horizontal:absolute;mso-position-horizontal-relative:text;mso-position-vertical:absolute;mso-position-vertical-relative:text;mso-width-percent:0;mso-height-percent:0;mso-width-relative:margin;mso-height-relative:margin;v-text-anchor:middle" o:gfxdata="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" filled="f" strokecolor="red" strokeweight="2pt"/>
             </w:pict>
           </mc:Fallback>
         </mc:AlternateContent>
@@ -2181,7 +2167,7 @@
           </mc:Choice>
           <mc:Fallback>
             <w:pict>
-              <v:oval w14:anchorId="1CD73AB5" id="Oval 37" o:spid="_x0000_s1026" style="position:absolute;margin-left:35.5pt;margin-top:315.35pt;width:80.15pt;height:14.95pt;z-index:251657728;visibility:visible;mso-wrap-style:square;mso-width-percent:0;mso-height-percent:0;mso-wrap-distance-left:9pt;mso-wrap-distance-top:0;mso-wrap-distance-right:9pt;mso-wrap-distance-bottom:0;mso-position-horizontal:absolute;mso-position-horizontal-relative:text;mso-position-vertical:absolute;mso-position-vertical-relative:text;mso-width-percent:0;mso-height-percent:0;mso-width-relative:margin;mso-height-relative:margin;v-text-anchor:middle" o:gfxdata="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" filled="f" strokecolor="red" strokeweight="2pt"/>
+              <v:oval w14:anchorId="033DD748" id="Oval 37" o:spid="_x0000_s1026" style="position:absolute;margin-left:35.5pt;margin-top:315.35pt;width:80.15pt;height:14.95pt;z-index:251657728;visibility:visible;mso-wrap-style:square;mso-width-percent:0;mso-height-percent:0;mso-wrap-distance-left:9pt;mso-wrap-distance-top:0;mso-wrap-distance-right:9pt;mso-wrap-distance-bottom:0;mso-position-horizontal:absolute;mso-position-horizontal-relative:text;mso-position-vertical:absolute;mso-position-vertical-relative:text;mso-width-percent:0;mso-height-percent:0;mso-width-relative:margin;mso-height-relative:margin;v-text-anchor:middle" o:gfxdata="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" filled="f" strokecolor="red" strokeweight="2pt"/>
             </w:pict>
           </mc:Fallback>
         </mc:AlternateContent>
@@ -2466,7 +2452,7 @@
           </mc:Choice>
           <mc:Fallback>
             <w:pict>
-              <v:oval w14:anchorId="4A430C67" id="Oval 34" o:spid="_x0000_s1026" style="position:absolute;margin-left:24.55pt;margin-top:33.15pt;width:80.15pt;height:19.8pt;z-index:251656704;visibility:visible;mso-wrap-style:square;mso-width-percent:0;mso-height-percent:0;mso-wrap-distance-left:9pt;mso-wrap-distance-top:0;mso-wrap-distance-right:9pt;mso-wrap-distance-bottom:0;mso-position-horizontal:absolute;mso-position-horizontal-relative:text;mso-position-vertical:absolute;mso-position-vertical-relative:text;mso-width-percent:0;mso-height-percent:0;mso-width-relative:margin;mso-height-relative:margin;v-text-anchor:middle" o:gfxdata="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" filled="f" strokecolor="red" strokeweight="2pt"/>
+              <v:oval w14:anchorId="465CDECD" id="Oval 34" o:spid="_x0000_s1026" style="position:absolute;margin-left:24.55pt;margin-top:33.15pt;width:80.15pt;height:19.8pt;z-index:251656704;visibility:visible;mso-wrap-style:square;mso-width-percent:0;mso-height-percent:0;mso-wrap-distance-left:9pt;mso-wrap-distance-top:0;mso-wrap-distance-right:9pt;mso-wrap-distance-bottom:0;mso-position-horizontal:absolute;mso-position-horizontal-relative:text;mso-position-vertical:absolute;mso-position-vertical-relative:text;mso-width-percent:0;mso-height-percent:0;mso-width-relative:margin;mso-height-relative:margin;v-text-anchor:middle" o:gfxdata="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" filled="f" strokecolor="red" strokeweight="2pt"/>
             </w:pict>
           </mc:Fallback>
         </mc:AlternateContent>
@@ -3593,7 +3579,7 @@
 </file>
 
 <file path=customXml/itemProps1.xml><?xml version="1.0" encoding="utf-8"?>
-<ds:datastoreItem xmlns:ds="http://schemas.openxmlformats.org/officeDocument/2006/customXml" ds:itemID="{071E3221-7F2B-46F0-8C2E-7BB5BDF73DF9}">
+<ds:datastoreItem xmlns:ds="http://schemas.openxmlformats.org/officeDocument/2006/customXml" ds:itemID="{7F339D92-A9D1-419F-8AA8-1FCA7AE343E5}">
   <ds:schemaRefs>
     <ds:schemaRef ds:uri="http://schemas.openxmlformats.org/officeDocument/2006/bibliography"/>
   </ds:schemaRefs>

</xml_diff>